<commit_message>
Added BUG006/CHGE306 for CompanyEmailSystem, Updated Test Descriptions, Added Project Navigation Testing
</commit_message>
<xml_diff>
--- a/CompanyEmailSystemRam.docx
+++ b/CompanyEmailSystemRam.docx
@@ -5117,13 +5117,7 @@
               <w:rPr>
                 <w:bCs/>
               </w:rPr>
-              <w:t>31</w:t>
-            </w:r>
-            <w:r>
-              <w:rPr>
-                <w:bCs/>
-              </w:rPr>
-              <w:t>6</w:t>
+              <w:t>316</w:t>
             </w:r>
           </w:p>
         </w:tc>
@@ -5498,12 +5492,6 @@
                 <w:bCs/>
               </w:rPr>
               <w:t>Code Inspection</w:t>
-            </w:r>
-            <w:r>
-              <w:rPr>
-                <w:bCs/>
-              </w:rPr>
-              <w:t>/Functionality Testing</w:t>
             </w:r>
           </w:p>
         </w:tc>
@@ -5571,13 +5559,7 @@
               <w:rPr>
                 <w:bCs/>
               </w:rPr>
-              <w:t>31</w:t>
-            </w:r>
-            <w:r>
-              <w:rPr>
-                <w:bCs/>
-              </w:rPr>
-              <w:t>7</w:t>
+              <w:t>317</w:t>
             </w:r>
           </w:p>
         </w:tc>
@@ -5649,25 +5631,7 @@
               <w:rPr>
                 <w:bCs/>
               </w:rPr>
-              <w:t>Enter non-existent project number</w:t>
-            </w:r>
-            <w:r>
-              <w:rPr>
-                <w:bCs/>
-              </w:rPr>
-              <w:t>s</w:t>
-            </w:r>
-            <w:r>
-              <w:rPr>
-                <w:bCs/>
-              </w:rPr>
-              <w:t>.</w:t>
-            </w:r>
-            <w:r>
-              <w:rPr>
-                <w:bCs/>
-              </w:rPr>
-              <w:t xml:space="preserve"> I.e. negative numbers and non-existent positive numbers.</w:t>
+              <w:t>Enter non-existent project numbers. I.e. negative numbers and non-existent positive numbers.</w:t>
             </w:r>
           </w:p>
           <w:p>
@@ -5772,13 +5736,7 @@
                 <w:bCs/>
               </w:rPr>
               <w:lastRenderedPageBreak/>
-              <w:t>Inability to access the project</w:t>
-            </w:r>
-            <w:r>
-              <w:rPr>
-                <w:bCs/>
-              </w:rPr>
-              <w:t>s requested.</w:t>
+              <w:t>Inability to access the projects requested.</w:t>
             </w:r>
           </w:p>
           <w:p>
@@ -5872,13 +5830,7 @@
               <w:rPr>
                 <w:bCs/>
               </w:rPr>
-              <w:t xml:space="preserve">Code Inspection/ </w:t>
-            </w:r>
-            <w:r>
-              <w:rPr>
-                <w:bCs/>
-              </w:rPr>
-              <w:t>Functionality Testing</w:t>
+              <w:t>Code Inspection</w:t>
             </w:r>
           </w:p>
         </w:tc>
@@ -5946,13 +5898,7 @@
               <w:rPr>
                 <w:bCs/>
               </w:rPr>
-              <w:t>31</w:t>
-            </w:r>
-            <w:r>
-              <w:rPr>
-                <w:bCs/>
-              </w:rPr>
-              <w:t>8</w:t>
+              <w:t>318</w:t>
             </w:r>
           </w:p>
         </w:tc>
@@ -6068,19 +6014,7 @@
               <w:rPr>
                 <w:bCs/>
               </w:rPr>
-              <w:t xml:space="preserve">Display </w:t>
-            </w:r>
-            <w:r>
-              <w:rPr>
-                <w:bCs/>
-              </w:rPr>
-              <w:t xml:space="preserve">menu for </w:t>
-            </w:r>
-            <w:r>
-              <w:rPr>
-                <w:bCs/>
-              </w:rPr>
-              <w:t xml:space="preserve">first project. </w:t>
+              <w:t xml:space="preserve">Display menu for first project. </w:t>
             </w:r>
           </w:p>
           <w:p>
@@ -6138,9 +6072,357 @@
                 <w:bCs/>
               </w:rPr>
               <w:t>Second and third projects correctly display project menus.</w:t>
+            </w:r>
+          </w:p>
+        </w:tc>
+        <w:tc>
+          <w:tcPr>
+            <w:tcW w:w="1347" w:type="dxa"/>
+          </w:tcPr>
+          <w:p>
+            <w:pPr>
+              <w:rPr>
+                <w:bCs/>
+              </w:rPr>
+            </w:pPr>
+            <w:r>
+              <w:rPr>
+                <w:bCs/>
+              </w:rPr>
+              <w:t>Ram Raja</w:t>
+            </w:r>
+          </w:p>
+        </w:tc>
+        <w:tc>
+          <w:tcPr>
+            <w:tcW w:w="2997" w:type="dxa"/>
+          </w:tcPr>
+          <w:p>
+            <w:pPr>
+              <w:rPr>
+                <w:bCs/>
+              </w:rPr>
+            </w:pPr>
+            <w:r>
+              <w:rPr>
+                <w:bCs/>
+              </w:rPr>
+              <w:t>Code Inspection</w:t>
+            </w:r>
+          </w:p>
+        </w:tc>
+        <w:tc>
+          <w:tcPr>
+            <w:tcW w:w="869" w:type="dxa"/>
+          </w:tcPr>
+          <w:p>
+            <w:pPr>
+              <w:rPr>
+                <w:bCs/>
+              </w:rPr>
+            </w:pPr>
+            <w:r>
+              <w:rPr>
+                <w:bCs/>
+              </w:rPr>
+              <w:t>FAIL</w:t>
+            </w:r>
+          </w:p>
+        </w:tc>
+        <w:tc>
+          <w:tcPr>
+            <w:tcW w:w="1370" w:type="dxa"/>
+          </w:tcPr>
+          <w:p>
+            <w:pPr>
+              <w:rPr>
+                <w:bCs/>
+              </w:rPr>
+            </w:pPr>
+            <w:r>
+              <w:rPr>
+                <w:bCs/>
+              </w:rPr>
+              <w:t>03/05/2018</w:t>
+            </w:r>
+          </w:p>
+        </w:tc>
+        <w:tc>
+          <w:tcPr>
+            <w:tcW w:w="3198" w:type="dxa"/>
+          </w:tcPr>
+          <w:p>
+            <w:pPr>
+              <w:rPr>
+                <w:bCs/>
+              </w:rPr>
+            </w:pPr>
+            <w:r>
+              <w:rPr>
+                <w:bCs/>
+              </w:rPr>
+              <w:t xml:space="preserve">Unable to access the first </w:t>
+            </w:r>
+            <w:r>
+              <w:rPr>
+                <w:bCs/>
+              </w:rPr>
+              <w:t>as the system decrements the input value for selection by 1.</w:t>
+            </w:r>
+          </w:p>
+          <w:p>
+            <w:pPr>
+              <w:rPr>
+                <w:bCs/>
+              </w:rPr>
+            </w:pPr>
+            <w:r>
+              <w:rPr>
+                <w:bCs/>
+              </w:rPr>
+              <w:t>See BUG00</w:t>
+            </w:r>
+            <w:r>
+              <w:rPr>
+                <w:bCs/>
+              </w:rPr>
+              <w:t>6</w:t>
+            </w:r>
+            <w:r>
+              <w:rPr>
+                <w:bCs/>
+              </w:rPr>
+              <w:t>/CHGE30</w:t>
+            </w:r>
+            <w:r>
+              <w:rPr>
+                <w:bCs/>
+              </w:rPr>
+              <w:t>6</w:t>
+            </w:r>
+            <w:r>
+              <w:rPr>
+                <w:bCs/>
+              </w:rPr>
+              <w:t>.</w:t>
+            </w:r>
+          </w:p>
+        </w:tc>
+      </w:tr>
+      <w:tr>
+        <w:tc>
+          <w:tcPr>
+            <w:tcW w:w="643" w:type="dxa"/>
+          </w:tcPr>
+          <w:p>
+            <w:pPr>
+              <w:rPr>
+                <w:bCs/>
+              </w:rPr>
+            </w:pPr>
+            <w:r>
+              <w:rPr>
+                <w:bCs/>
+              </w:rPr>
+              <w:t>319</w:t>
+            </w:r>
+          </w:p>
+        </w:tc>
+        <w:tc>
+          <w:tcPr>
+            <w:tcW w:w="1117" w:type="dxa"/>
+          </w:tcPr>
+          <w:p>
+            <w:pPr>
+              <w:rPr>
+                <w:bCs/>
+              </w:rPr>
+            </w:pPr>
+            <w:r>
+              <w:rPr>
+                <w:bCs/>
+              </w:rPr>
+              <w:t>Main Method</w:t>
+            </w:r>
+          </w:p>
+        </w:tc>
+        <w:tc>
+          <w:tcPr>
+            <w:tcW w:w="2269" w:type="dxa"/>
+          </w:tcPr>
+          <w:p>
+            <w:pPr>
+              <w:rPr>
+                <w:bCs/>
+              </w:rPr>
+            </w:pPr>
+            <w:r>
+              <w:rPr>
+                <w:bCs/>
+              </w:rPr>
+              <w:t>Be able to exit a project and return to the main menu.</w:t>
+            </w:r>
+          </w:p>
+        </w:tc>
+        <w:tc>
+          <w:tcPr>
+            <w:tcW w:w="1655" w:type="dxa"/>
+          </w:tcPr>
+          <w:p>
+            <w:pPr>
+              <w:rPr>
+                <w:bCs/>
+              </w:rPr>
+            </w:pPr>
+            <w:r>
+              <w:rPr>
+                <w:bCs/>
+              </w:rPr>
+              <w:t>A project must exist.</w:t>
+            </w:r>
+          </w:p>
+        </w:tc>
+        <w:tc>
+          <w:tcPr>
+            <w:tcW w:w="1938" w:type="dxa"/>
+          </w:tcPr>
+          <w:p>
+            <w:pPr>
+              <w:rPr>
+                <w:bCs/>
+              </w:rPr>
+            </w:pPr>
+            <w:r>
+              <w:rPr>
+                <w:bCs/>
+              </w:rPr>
+              <w:t>Select a project.</w:t>
+            </w:r>
+          </w:p>
+          <w:p>
+            <w:pPr>
+              <w:rPr>
+                <w:bCs/>
+              </w:rPr>
+            </w:pPr>
+            <w:r>
+              <w:rPr>
+                <w:bCs/>
+              </w:rPr>
+              <w:t>“2”</w:t>
+            </w:r>
+          </w:p>
+          <w:p>
+            <w:pPr>
+              <w:rPr>
+                <w:bCs/>
+              </w:rPr>
+            </w:pPr>
+            <w:r>
+              <w:rPr>
+                <w:bCs/>
+              </w:rPr>
+              <w:t>Exit project.</w:t>
+            </w:r>
+          </w:p>
+          <w:p>
+            <w:pPr>
+              <w:rPr>
+                <w:bCs/>
+              </w:rPr>
+            </w:pPr>
+            <w:r>
+              <w:rPr>
+                <w:bCs/>
+              </w:rPr>
+              <w:t>“X”</w:t>
+            </w:r>
+          </w:p>
+        </w:tc>
+        <w:tc>
+          <w:tcPr>
+            <w:tcW w:w="1690" w:type="dxa"/>
+          </w:tcPr>
+          <w:p>
+            <w:pPr>
+              <w:rPr>
+                <w:bCs/>
+              </w:rPr>
+            </w:pPr>
+            <w:r>
+              <w:rPr>
+                <w:bCs/>
+              </w:rPr>
+              <w:t xml:space="preserve">Return </w:t>
+            </w:r>
+            <w:r>
+              <w:rPr>
+                <w:bCs/>
+              </w:rPr>
+              <w:t xml:space="preserve">user </w:t>
+            </w:r>
+            <w:r>
+              <w:rPr>
+                <w:bCs/>
+              </w:rPr>
+              <w:t>to main menu</w:t>
+            </w:r>
+            <w:r>
+              <w:rPr>
+                <w:bCs/>
+              </w:rPr>
+              <w:t xml:space="preserve"> from selected project</w:t>
+            </w:r>
+            <w:r>
+              <w:rPr>
+                <w:bCs/>
+              </w:rPr>
+              <w:t>.</w:t>
+            </w:r>
+          </w:p>
+        </w:tc>
+        <w:tc>
+          <w:tcPr>
+            <w:tcW w:w="1740" w:type="dxa"/>
+          </w:tcPr>
+          <w:p>
+            <w:pPr>
+              <w:rPr>
+                <w:bCs/>
+              </w:rPr>
+            </w:pPr>
+            <w:r>
+              <w:rPr>
+                <w:bCs/>
+              </w:rPr>
+              <w:t>Returns</w:t>
+            </w:r>
+            <w:r>
+              <w:rPr>
+                <w:bCs/>
+              </w:rPr>
+              <w:t xml:space="preserve"> user</w:t>
+            </w:r>
+            <w:r>
+              <w:rPr>
+                <w:bCs/>
+              </w:rPr>
+              <w:t xml:space="preserve"> to main menu</w:t>
+            </w:r>
+            <w:r>
+              <w:rPr>
+                <w:bCs/>
+              </w:rPr>
+              <w:t xml:space="preserve"> from selected project</w:t>
             </w:r>
             <w:bookmarkStart w:id="0" w:name="_GoBack"/>
             <w:bookmarkEnd w:id="0"/>
+            <w:r>
+              <w:rPr>
+                <w:bCs/>
+              </w:rPr>
+              <w:t>.</w:t>
+            </w:r>
           </w:p>
         </w:tc>
         <w:tc>
@@ -6177,18 +6459,6 @@
               </w:rPr>
               <w:t>Code Inspection</w:t>
             </w:r>
-            <w:r>
-              <w:rPr>
-                <w:bCs/>
-              </w:rPr>
-              <w:t xml:space="preserve">/ </w:t>
-            </w:r>
-            <w:r>
-              <w:rPr>
-                <w:bCs/>
-              </w:rPr>
-              <w:t>Functionality Testing</w:t>
-            </w:r>
           </w:p>
         </w:tc>
         <w:tc>
@@ -6205,7 +6475,7 @@
               <w:rPr>
                 <w:bCs/>
               </w:rPr>
-              <w:t>FAIL</w:t>
+              <w:t>PASS</w:t>
             </w:r>
           </w:p>
         </w:tc>
@@ -6237,12 +6507,6 @@
                 <w:bCs/>
               </w:rPr>
             </w:pPr>
-            <w:r>
-              <w:rPr>
-                <w:bCs/>
-              </w:rPr>
-              <w:t xml:space="preserve">Unable to access the first project due to </w:t>
-            </w:r>
           </w:p>
         </w:tc>
       </w:tr>
@@ -6261,13 +6525,13 @@
               <w:rPr>
                 <w:bCs/>
               </w:rPr>
-              <w:t>31</w:t>
-            </w:r>
-            <w:r>
-              <w:rPr>
-                <w:bCs/>
-              </w:rPr>
-              <w:t>9</w:t>
+              <w:t>3</w:t>
+            </w:r>
+            <w:r>
+              <w:rPr>
+                <w:bCs/>
+              </w:rPr>
+              <w:t>20</w:t>
             </w:r>
           </w:p>
         </w:tc>
@@ -6418,7 +6682,7 @@
               <w:rPr>
                 <w:bCs/>
               </w:rPr>
-              <w:t>Functionality Testing</w:t>
+              <w:t>Code Inspection</w:t>
             </w:r>
           </w:p>
         </w:tc>
@@ -6456,12 +6720,6 @@
                 <w:bCs/>
               </w:rPr>
             </w:pPr>
-            <w:r>
-              <w:rPr>
-                <w:bCs/>
-              </w:rPr>
-              <w:t>Not yet completed as this can be integrated into test 320.</w:t>
-            </w:r>
           </w:p>
         </w:tc>
       </w:tr>
@@ -6480,275 +6738,8 @@
               <w:rPr>
                 <w:bCs/>
               </w:rPr>
-              <w:t>320-3##?</w:t>
-            </w:r>
-          </w:p>
-        </w:tc>
-        <w:tc>
-          <w:tcPr>
-            <w:tcW w:w="1117" w:type="dxa"/>
-          </w:tcPr>
-          <w:p>
-            <w:pPr>
-              <w:rPr>
-                <w:bCs/>
-              </w:rPr>
-            </w:pPr>
-            <w:r>
-              <w:rPr>
-                <w:bCs/>
-              </w:rPr>
-              <w:t>Main Method</w:t>
-            </w:r>
-          </w:p>
-        </w:tc>
-        <w:tc>
-          <w:tcPr>
-            <w:tcW w:w="2269" w:type="dxa"/>
-          </w:tcPr>
-          <w:p>
-            <w:pPr>
-              <w:rPr>
-                <w:bCs/>
-              </w:rPr>
-            </w:pPr>
-            <w:r>
-              <w:rPr>
-                <w:bCs/>
-              </w:rPr>
-              <w:t>Ensure the user sees the correct menus throughout the entire system</w:t>
-            </w:r>
-            <w:r>
-              <w:rPr>
-                <w:bCs/>
-              </w:rPr>
-              <w:t xml:space="preserve"> and </w:t>
-            </w:r>
-            <w:proofErr w:type="gramStart"/>
-            <w:r>
-              <w:rPr>
-                <w:bCs/>
-              </w:rPr>
-              <w:t>is able to</w:t>
-            </w:r>
-            <w:proofErr w:type="gramEnd"/>
-            <w:r>
-              <w:rPr>
-                <w:bCs/>
-              </w:rPr>
-              <w:t xml:space="preserve"> navigate back and forth. </w:t>
-            </w:r>
-          </w:p>
-          <w:p>
-            <w:pPr>
-              <w:rPr>
-                <w:bCs/>
-              </w:rPr>
-            </w:pPr>
-            <w:r>
-              <w:rPr>
-                <w:bCs/>
-              </w:rPr>
-              <w:t>Exhaustive tests through each stage of the user interface.</w:t>
-            </w:r>
-          </w:p>
-        </w:tc>
-        <w:tc>
-          <w:tcPr>
-            <w:tcW w:w="1655" w:type="dxa"/>
-          </w:tcPr>
-          <w:p>
-            <w:pPr>
-              <w:rPr>
-                <w:bCs/>
-              </w:rPr>
-            </w:pPr>
-            <w:r>
-              <w:rPr>
-                <w:bCs/>
-              </w:rPr>
-              <w:t>All above tests are completed, and bug fixes/changes have been made.</w:t>
-            </w:r>
-          </w:p>
-          <w:p>
-            <w:pPr>
-              <w:rPr>
-                <w:bCs/>
-              </w:rPr>
-            </w:pPr>
-            <w:r>
-              <w:rPr>
-                <w:bCs/>
-              </w:rPr>
-              <w:t>“Final stage” test before shipping.</w:t>
-            </w:r>
-          </w:p>
-        </w:tc>
-        <w:tc>
-          <w:tcPr>
-            <w:tcW w:w="1938" w:type="dxa"/>
-          </w:tcPr>
-          <w:p>
-            <w:pPr>
-              <w:rPr>
-                <w:bCs/>
-              </w:rPr>
-            </w:pPr>
-            <w:r>
-              <w:rPr>
-                <w:bCs/>
-              </w:rPr>
-              <w:t xml:space="preserve">Navigating through the entire user interface, accessing </w:t>
-            </w:r>
-            <w:proofErr w:type="gramStart"/>
-            <w:r>
-              <w:rPr>
-                <w:bCs/>
-              </w:rPr>
-              <w:t>each and every</w:t>
-            </w:r>
-            <w:proofErr w:type="gramEnd"/>
-            <w:r>
-              <w:rPr>
-                <w:bCs/>
-              </w:rPr>
-              <w:t xml:space="preserve"> single option within the menus.</w:t>
-            </w:r>
-          </w:p>
-        </w:tc>
-        <w:tc>
-          <w:tcPr>
-            <w:tcW w:w="1690" w:type="dxa"/>
-          </w:tcPr>
-          <w:p>
-            <w:pPr>
-              <w:rPr>
-                <w:bCs/>
-              </w:rPr>
-            </w:pPr>
-            <w:r>
-              <w:rPr>
-                <w:bCs/>
-              </w:rPr>
-              <w:t>The chosen menu in each test.</w:t>
-            </w:r>
-          </w:p>
-        </w:tc>
-        <w:tc>
-          <w:tcPr>
-            <w:tcW w:w="1740" w:type="dxa"/>
-          </w:tcPr>
-          <w:p>
-            <w:pPr>
-              <w:rPr>
-                <w:bCs/>
-              </w:rPr>
-            </w:pPr>
-          </w:p>
-        </w:tc>
-        <w:tc>
-          <w:tcPr>
-            <w:tcW w:w="1347" w:type="dxa"/>
-          </w:tcPr>
-          <w:p>
-            <w:pPr>
-              <w:rPr>
-                <w:bCs/>
-              </w:rPr>
-            </w:pPr>
-            <w:r>
-              <w:rPr>
-                <w:bCs/>
-              </w:rPr>
-              <w:t>Ram Raja</w:t>
-            </w:r>
-          </w:p>
-        </w:tc>
-        <w:tc>
-          <w:tcPr>
-            <w:tcW w:w="2997" w:type="dxa"/>
-          </w:tcPr>
-          <w:p>
-            <w:pPr>
-              <w:rPr>
-                <w:bCs/>
-              </w:rPr>
-            </w:pPr>
-            <w:r>
-              <w:rPr>
-                <w:bCs/>
-              </w:rPr>
-              <w:t>Functionality Testing</w:t>
-            </w:r>
-          </w:p>
-        </w:tc>
-        <w:tc>
-          <w:tcPr>
-            <w:tcW w:w="869" w:type="dxa"/>
-          </w:tcPr>
-          <w:p>
-            <w:pPr>
-              <w:rPr>
-                <w:bCs/>
-              </w:rPr>
-            </w:pPr>
-          </w:p>
-        </w:tc>
-        <w:tc>
-          <w:tcPr>
-            <w:tcW w:w="1370" w:type="dxa"/>
-          </w:tcPr>
-          <w:p>
-            <w:pPr>
-              <w:rPr>
-                <w:bCs/>
-              </w:rPr>
-            </w:pPr>
-          </w:p>
-        </w:tc>
-        <w:tc>
-          <w:tcPr>
-            <w:tcW w:w="3198" w:type="dxa"/>
-          </w:tcPr>
-          <w:p>
-            <w:pPr>
-              <w:rPr>
-                <w:bCs/>
-              </w:rPr>
-            </w:pPr>
-            <w:r>
-              <w:rPr>
-                <w:bCs/>
-              </w:rPr>
-              <w:t>This can be an optional test, may seem a bit OCD, but is worth testing the entire system works once all above tests are completed. The system must be fully functional before shipping.</w:t>
-            </w:r>
-          </w:p>
-          <w:p>
-            <w:pPr>
-              <w:rPr>
-                <w:bCs/>
-              </w:rPr>
-            </w:pPr>
-            <w:r>
-              <w:rPr>
-                <w:bCs/>
-              </w:rPr>
-              <w:t>This test must be applied to both new projects and existing projects to test functionality.</w:t>
-            </w:r>
-          </w:p>
-        </w:tc>
-      </w:tr>
-      <w:tr>
-        <w:tc>
-          <w:tcPr>
-            <w:tcW w:w="643" w:type="dxa"/>
-          </w:tcPr>
-          <w:p>
-            <w:pPr>
-              <w:rPr>
-                <w:bCs/>
-              </w:rPr>
-            </w:pPr>
+              <w:t xml:space="preserve"> </w:t>
+            </w:r>
           </w:p>
         </w:tc>
         <w:tc>
@@ -6928,15 +6919,15 @@
       </w:tblPr>
       <w:tblGrid>
         <w:gridCol w:w="1105"/>
-        <w:gridCol w:w="1260"/>
+        <w:gridCol w:w="1236"/>
         <w:gridCol w:w="979"/>
-        <w:gridCol w:w="4579"/>
-        <w:gridCol w:w="1724"/>
-        <w:gridCol w:w="1559"/>
-        <w:gridCol w:w="1417"/>
-        <w:gridCol w:w="1841"/>
-        <w:gridCol w:w="2174"/>
-        <w:gridCol w:w="3911"/>
+        <w:gridCol w:w="4430"/>
+        <w:gridCol w:w="2352"/>
+        <w:gridCol w:w="1542"/>
+        <w:gridCol w:w="1413"/>
+        <w:gridCol w:w="1777"/>
+        <w:gridCol w:w="2072"/>
+        <w:gridCol w:w="3643"/>
       </w:tblGrid>
       <w:tr>
         <w:tc>
@@ -6945,6 +6936,7 @@
           </w:tcPr>
           <w:p>
             <w:r>
+              <w:lastRenderedPageBreak/>
               <w:t>Change ID</w:t>
             </w:r>
           </w:p>
@@ -7334,6 +7326,191 @@
               <w:t xml:space="preserve"> this should now start to work – Ram Raja.</w:t>
             </w:r>
           </w:p>
+        </w:tc>
+      </w:tr>
+      <w:tr>
+        <w:tc>
+          <w:tcPr>
+            <w:tcW w:w="1105" w:type="dxa"/>
+          </w:tcPr>
+          <w:p>
+            <w:r>
+              <w:t>CHGE30</w:t>
+            </w:r>
+            <w:r>
+              <w:t>6</w:t>
+            </w:r>
+          </w:p>
+        </w:tc>
+        <w:tc>
+          <w:tcPr>
+            <w:tcW w:w="1260" w:type="dxa"/>
+          </w:tcPr>
+          <w:p/>
+        </w:tc>
+        <w:tc>
+          <w:tcPr>
+            <w:tcW w:w="979" w:type="dxa"/>
+          </w:tcPr>
+          <w:p>
+            <w:r>
+              <w:t>BUG00</w:t>
+            </w:r>
+            <w:r>
+              <w:t>6</w:t>
+            </w:r>
+          </w:p>
+        </w:tc>
+        <w:tc>
+          <w:tcPr>
+            <w:tcW w:w="4579" w:type="dxa"/>
+          </w:tcPr>
+          <w:p>
+            <w:r>
+              <w:t>Remove “-1” from value input/read by system when selecting project.</w:t>
+            </w:r>
+          </w:p>
+          <w:p>
+            <w:r>
+              <w:t>Change:</w:t>
+            </w:r>
+            <w:r>
+              <w:t xml:space="preserve">                     </w:t>
+            </w:r>
+            <w:proofErr w:type="gramStart"/>
+            <w:r>
+              <w:t xml:space="preserve">   </w:t>
+            </w:r>
+            <w:r>
+              <w:t>“</w:t>
+            </w:r>
+            <w:proofErr w:type="spellStart"/>
+            <w:proofErr w:type="gramEnd"/>
+            <w:r>
+              <w:t>currentProjShowing</w:t>
+            </w:r>
+            <w:proofErr w:type="spellEnd"/>
+            <w:r>
+              <w:t xml:space="preserve"> = </w:t>
+            </w:r>
+            <w:proofErr w:type="spellStart"/>
+            <w:r>
+              <w:t>Integer.parseInt</w:t>
+            </w:r>
+            <w:proofErr w:type="spellEnd"/>
+            <w:r>
+              <w:t>(s)</w:t>
+            </w:r>
+            <w:r>
+              <w:t>-1</w:t>
+            </w:r>
+            <w:r>
+              <w:t>;</w:t>
+            </w:r>
+            <w:r>
+              <w:t>”</w:t>
+            </w:r>
+          </w:p>
+          <w:p/>
+          <w:p>
+            <w:r>
+              <w:t>To:</w:t>
+            </w:r>
+            <w:r>
+              <w:t xml:space="preserve"> </w:t>
+            </w:r>
+            <w:r>
+              <w:br/>
+            </w:r>
+            <w:r>
+              <w:t>“</w:t>
+            </w:r>
+            <w:proofErr w:type="spellStart"/>
+            <w:r>
+              <w:t>currentProjShowing</w:t>
+            </w:r>
+            <w:proofErr w:type="spellEnd"/>
+            <w:r>
+              <w:t xml:space="preserve"> = </w:t>
+            </w:r>
+            <w:proofErr w:type="spellStart"/>
+            <w:r>
+              <w:t>Integer.parseInt</w:t>
+            </w:r>
+            <w:proofErr w:type="spellEnd"/>
+            <w:r>
+              <w:t>(s);</w:t>
+            </w:r>
+            <w:r>
+              <w:t>”</w:t>
+            </w:r>
+          </w:p>
+        </w:tc>
+        <w:tc>
+          <w:tcPr>
+            <w:tcW w:w="1724" w:type="dxa"/>
+          </w:tcPr>
+          <w:p>
+            <w:proofErr w:type="spellStart"/>
+            <w:r>
+              <w:t>CompanyEmailSystem</w:t>
+            </w:r>
+            <w:proofErr w:type="spellEnd"/>
+            <w:r>
+              <w:br/>
+              <w:t>(</w:t>
+            </w:r>
+            <w:proofErr w:type="spellStart"/>
+            <w:r>
+              <w:t>MainMethod</w:t>
+            </w:r>
+            <w:proofErr w:type="spellEnd"/>
+            <w:r>
+              <w:t>)</w:t>
+            </w:r>
+          </w:p>
+        </w:tc>
+        <w:tc>
+          <w:tcPr>
+            <w:tcW w:w="1559" w:type="dxa"/>
+          </w:tcPr>
+          <w:p>
+            <w:r>
+              <w:t>03/05/2018</w:t>
+            </w:r>
+          </w:p>
+        </w:tc>
+        <w:tc>
+          <w:tcPr>
+            <w:tcW w:w="1417" w:type="dxa"/>
+          </w:tcPr>
+          <w:p>
+            <w:r>
+              <w:t>03/05/2018</w:t>
+            </w:r>
+          </w:p>
+        </w:tc>
+        <w:tc>
+          <w:tcPr>
+            <w:tcW w:w="1841" w:type="dxa"/>
+          </w:tcPr>
+          <w:p>
+            <w:r>
+              <w:t>Ram Raja</w:t>
+            </w:r>
+          </w:p>
+        </w:tc>
+        <w:tc>
+          <w:tcPr>
+            <w:tcW w:w="2174" w:type="dxa"/>
+          </w:tcPr>
+          <w:p/>
+        </w:tc>
+        <w:tc>
+          <w:tcPr>
+            <w:tcW w:w="3911" w:type="dxa"/>
+          </w:tcPr>
+          <w:p/>
         </w:tc>
       </w:tr>
     </w:tbl>
@@ -7386,6 +7563,7 @@
           </w:tcPr>
           <w:p>
             <w:r>
+              <w:lastRenderedPageBreak/>
               <w:t>Problem ID</w:t>
             </w:r>
           </w:p>
@@ -7593,7 +7771,6 @@
           </w:tcPr>
           <w:p>
             <w:r>
-              <w:lastRenderedPageBreak/>
               <w:t>BUG001</w:t>
             </w:r>
           </w:p>
@@ -7789,6 +7966,286 @@
             <w:r>
               <w:t xml:space="preserve"> </w:t>
             </w:r>
+          </w:p>
+        </w:tc>
+      </w:tr>
+      <w:tr>
+        <w:tc>
+          <w:tcPr>
+            <w:cnfStyle w:val="001000000000" w:firstRow="0" w:lastRow="0" w:firstColumn="1" w:lastColumn="0" w:oddVBand="0" w:evenVBand="0" w:oddHBand="0" w:evenHBand="0" w:firstRowFirstColumn="0" w:firstRowLastColumn="0" w:lastRowFirstColumn="0" w:lastRowLastColumn="0"/>
+            <w:tcW w:w="704" w:type="dxa"/>
+          </w:tcPr>
+          <w:p>
+            <w:r>
+              <w:t>BUG00</w:t>
+            </w:r>
+            <w:r>
+              <w:t>7</w:t>
+            </w:r>
+          </w:p>
+        </w:tc>
+        <w:tc>
+          <w:tcPr>
+            <w:tcW w:w="3686" w:type="dxa"/>
+          </w:tcPr>
+          <w:p>
+            <w:pPr>
+              <w:cnfStyle w:val="000000000000" w:firstRow="0" w:lastRow="0" w:firstColumn="0" w:lastColumn="0" w:oddVBand="0" w:evenVBand="0" w:oddHBand="0" w:evenHBand="0" w:firstRowFirstColumn="0" w:firstRowLastColumn="0" w:lastRowFirstColumn="0" w:lastRowLastColumn="0"/>
+            </w:pPr>
+            <w:r>
+              <w:t>User is unable to access the first project, as well as methods in the correct order as “-1” is always being applied to the user’s inputted project selection.</w:t>
+            </w:r>
+          </w:p>
+          <w:p>
+            <w:pPr>
+              <w:cnfStyle w:val="000000000000" w:firstRow="0" w:lastRow="0" w:firstColumn="0" w:lastColumn="0" w:oddVBand="0" w:evenVBand="0" w:oddHBand="0" w:evenHBand="0" w:firstRowFirstColumn="0" w:firstRowLastColumn="0" w:lastRowFirstColumn="0" w:lastRowLastColumn="0"/>
+            </w:pPr>
+            <w:r>
+              <w:t>This also creates ambiguity when selecting other projects, as selecting project 3 could take the user to project 2, etc.</w:t>
+            </w:r>
+          </w:p>
+        </w:tc>
+        <w:tc>
+          <w:tcPr>
+            <w:tcW w:w="992" w:type="dxa"/>
+          </w:tcPr>
+          <w:p>
+            <w:pPr>
+              <w:cnfStyle w:val="000000000000" w:firstRow="0" w:lastRow="0" w:firstColumn="0" w:lastColumn="0" w:oddVBand="0" w:evenVBand="0" w:oddHBand="0" w:evenHBand="0" w:firstRowFirstColumn="0" w:firstRowLastColumn="0" w:lastRowFirstColumn="0" w:lastRowLastColumn="0"/>
+            </w:pPr>
+            <w:r>
+              <w:t>65</w:t>
+            </w:r>
+          </w:p>
+        </w:tc>
+        <w:tc>
+          <w:tcPr>
+            <w:tcW w:w="1134" w:type="dxa"/>
+          </w:tcPr>
+          <w:p>
+            <w:pPr>
+              <w:cnfStyle w:val="000000000000" w:firstRow="0" w:lastRow="0" w:firstColumn="0" w:lastColumn="0" w:oddVBand="0" w:evenVBand="0" w:oddHBand="0" w:evenHBand="0" w:firstRowFirstColumn="0" w:firstRowLastColumn="0" w:lastRowFirstColumn="0" w:lastRowLastColumn="0"/>
+            </w:pPr>
+            <w:r>
+              <w:t>318</w:t>
+            </w:r>
+          </w:p>
+        </w:tc>
+        <w:tc>
+          <w:tcPr>
+            <w:tcW w:w="1134" w:type="dxa"/>
+          </w:tcPr>
+          <w:p>
+            <w:pPr>
+              <w:cnfStyle w:val="000000000000" w:firstRow="0" w:lastRow="0" w:firstColumn="0" w:lastColumn="0" w:oddVBand="0" w:evenVBand="0" w:oddHBand="0" w:evenHBand="0" w:firstRowFirstColumn="0" w:firstRowLastColumn="0" w:lastRowFirstColumn="0" w:lastRowLastColumn="0"/>
+            </w:pPr>
+            <w:r>
+              <w:t>CHGE307</w:t>
+            </w:r>
+          </w:p>
+        </w:tc>
+        <w:tc>
+          <w:tcPr>
+            <w:tcW w:w="2410" w:type="dxa"/>
+          </w:tcPr>
+          <w:p>
+            <w:pPr>
+              <w:cnfStyle w:val="000000000000" w:firstRow="0" w:lastRow="0" w:firstColumn="0" w:lastColumn="0" w:oddVBand="0" w:evenVBand="0" w:oddHBand="0" w:evenHBand="0" w:firstRowFirstColumn="0" w:firstRowLastColumn="0" w:lastRowFirstColumn="0" w:lastRowLastColumn="0"/>
+            </w:pPr>
+            <w:r>
+              <w:t xml:space="preserve">Remove </w:t>
+            </w:r>
+            <w:r>
+              <w:t>“-1” from value input/read by system when selecting project.</w:t>
+            </w:r>
+          </w:p>
+          <w:p>
+            <w:pPr>
+              <w:cnfStyle w:val="000000000000" w:firstRow="0" w:lastRow="0" w:firstColumn="0" w:lastColumn="0" w:oddVBand="0" w:evenVBand="0" w:oddHBand="0" w:evenHBand="0" w:firstRowFirstColumn="0" w:firstRowLastColumn="0" w:lastRowFirstColumn="0" w:lastRowLastColumn="0"/>
+            </w:pPr>
+            <w:r>
+              <w:t>Change:</w:t>
+            </w:r>
+            <w:r>
+              <w:t xml:space="preserve">                     </w:t>
+            </w:r>
+            <w:proofErr w:type="gramStart"/>
+            <w:r>
+              <w:t xml:space="preserve">   </w:t>
+            </w:r>
+            <w:r>
+              <w:t>“</w:t>
+            </w:r>
+            <w:proofErr w:type="spellStart"/>
+            <w:proofErr w:type="gramEnd"/>
+            <w:r>
+              <w:t>currentProjShowing</w:t>
+            </w:r>
+            <w:proofErr w:type="spellEnd"/>
+            <w:r>
+              <w:t xml:space="preserve"> = </w:t>
+            </w:r>
+            <w:proofErr w:type="spellStart"/>
+            <w:r>
+              <w:t>Integer.parseInt</w:t>
+            </w:r>
+            <w:proofErr w:type="spellEnd"/>
+            <w:r>
+              <w:t>(s)</w:t>
+            </w:r>
+            <w:r>
+              <w:t>-1</w:t>
+            </w:r>
+            <w:r>
+              <w:t>;</w:t>
+            </w:r>
+            <w:r>
+              <w:t>”</w:t>
+            </w:r>
+          </w:p>
+          <w:p>
+            <w:pPr>
+              <w:cnfStyle w:val="000000000000" w:firstRow="0" w:lastRow="0" w:firstColumn="0" w:lastColumn="0" w:oddVBand="0" w:evenVBand="0" w:oddHBand="0" w:evenHBand="0" w:firstRowFirstColumn="0" w:firstRowLastColumn="0" w:lastRowFirstColumn="0" w:lastRowLastColumn="0"/>
+            </w:pPr>
+          </w:p>
+          <w:p>
+            <w:pPr>
+              <w:cnfStyle w:val="000000000000" w:firstRow="0" w:lastRow="0" w:firstColumn="0" w:lastColumn="0" w:oddVBand="0" w:evenVBand="0" w:oddHBand="0" w:evenHBand="0" w:firstRowFirstColumn="0" w:firstRowLastColumn="0" w:lastRowFirstColumn="0" w:lastRowLastColumn="0"/>
+            </w:pPr>
+            <w:r>
+              <w:t>To:</w:t>
+            </w:r>
+            <w:r>
+              <w:t xml:space="preserve">                </w:t>
+            </w:r>
+            <w:proofErr w:type="gramStart"/>
+            <w:r>
+              <w:t xml:space="preserve">   </w:t>
+            </w:r>
+            <w:r>
+              <w:t>“</w:t>
+            </w:r>
+            <w:proofErr w:type="spellStart"/>
+            <w:proofErr w:type="gramEnd"/>
+            <w:r>
+              <w:t>currentProjShowing</w:t>
+            </w:r>
+            <w:proofErr w:type="spellEnd"/>
+            <w:r>
+              <w:t xml:space="preserve"> = </w:t>
+            </w:r>
+            <w:proofErr w:type="spellStart"/>
+            <w:r>
+              <w:t>Integer.parseInt</w:t>
+            </w:r>
+            <w:proofErr w:type="spellEnd"/>
+            <w:r>
+              <w:t>(s);</w:t>
+            </w:r>
+            <w:r>
+              <w:t>”</w:t>
+            </w:r>
+          </w:p>
+        </w:tc>
+        <w:tc>
+          <w:tcPr>
+            <w:tcW w:w="1134" w:type="dxa"/>
+          </w:tcPr>
+          <w:p>
+            <w:pPr>
+              <w:cnfStyle w:val="000000000000" w:firstRow="0" w:lastRow="0" w:firstColumn="0" w:lastColumn="0" w:oddVBand="0" w:evenVBand="0" w:oddHBand="0" w:evenHBand="0" w:firstRowFirstColumn="0" w:firstRowLastColumn="0" w:lastRowFirstColumn="0" w:lastRowLastColumn="0"/>
+            </w:pPr>
+            <w:r>
+              <w:t>High</w:t>
+            </w:r>
+          </w:p>
+        </w:tc>
+        <w:tc>
+          <w:tcPr>
+            <w:tcW w:w="1417" w:type="dxa"/>
+          </w:tcPr>
+          <w:p>
+            <w:pPr>
+              <w:cnfStyle w:val="000000000000" w:firstRow="0" w:lastRow="0" w:firstColumn="0" w:lastColumn="0" w:oddVBand="0" w:evenVBand="0" w:oddHBand="0" w:evenHBand="0" w:firstRowFirstColumn="0" w:firstRowLastColumn="0" w:lastRowFirstColumn="0" w:lastRowLastColumn="0"/>
+            </w:pPr>
+            <w:r>
+              <w:t>03/05/2018</w:t>
+            </w:r>
+          </w:p>
+        </w:tc>
+        <w:tc>
+          <w:tcPr>
+            <w:tcW w:w="709" w:type="dxa"/>
+          </w:tcPr>
+          <w:p>
+            <w:pPr>
+              <w:cnfStyle w:val="000000000000" w:firstRow="0" w:lastRow="0" w:firstColumn="0" w:lastColumn="0" w:oddVBand="0" w:evenVBand="0" w:oddHBand="0" w:evenHBand="0" w:firstRowFirstColumn="0" w:firstRowLastColumn="0" w:lastRowFirstColumn="0" w:lastRowLastColumn="0"/>
+            </w:pPr>
+            <w:r>
+              <w:t>Yes</w:t>
+            </w:r>
+          </w:p>
+        </w:tc>
+        <w:tc>
+          <w:tcPr>
+            <w:tcW w:w="1417" w:type="dxa"/>
+          </w:tcPr>
+          <w:p>
+            <w:pPr>
+              <w:cnfStyle w:val="000000000000" w:firstRow="0" w:lastRow="0" w:firstColumn="0" w:lastColumn="0" w:oddVBand="0" w:evenVBand="0" w:oddHBand="0" w:evenHBand="0" w:firstRowFirstColumn="0" w:firstRowLastColumn="0" w:lastRowFirstColumn="0" w:lastRowLastColumn="0"/>
+            </w:pPr>
+            <w:r>
+              <w:t>03/05/2018</w:t>
+            </w:r>
+          </w:p>
+        </w:tc>
+        <w:tc>
+          <w:tcPr>
+            <w:tcW w:w="1560" w:type="dxa"/>
+          </w:tcPr>
+          <w:p>
+            <w:pPr>
+              <w:cnfStyle w:val="000000000000" w:firstRow="0" w:lastRow="0" w:firstColumn="0" w:lastColumn="0" w:oddVBand="0" w:evenVBand="0" w:oddHBand="0" w:evenHBand="0" w:firstRowFirstColumn="0" w:firstRowLastColumn="0" w:lastRowFirstColumn="0" w:lastRowLastColumn="0"/>
+            </w:pPr>
+            <w:r>
+              <w:t>Ram Raja</w:t>
+            </w:r>
+          </w:p>
+        </w:tc>
+        <w:tc>
+          <w:tcPr>
+            <w:tcW w:w="992" w:type="dxa"/>
+          </w:tcPr>
+          <w:p>
+            <w:pPr>
+              <w:cnfStyle w:val="000000000000" w:firstRow="0" w:lastRow="0" w:firstColumn="0" w:lastColumn="0" w:oddVBand="0" w:evenVBand="0" w:oddHBand="0" w:evenHBand="0" w:firstRowFirstColumn="0" w:firstRowLastColumn="0" w:lastRowFirstColumn="0" w:lastRowLastColumn="0"/>
+            </w:pPr>
+            <w:r>
+              <w:t>Ram Raja</w:t>
+            </w:r>
+          </w:p>
+        </w:tc>
+        <w:tc>
+          <w:tcPr>
+            <w:tcW w:w="1701" w:type="dxa"/>
+          </w:tcPr>
+          <w:p>
+            <w:pPr>
+              <w:cnfStyle w:val="000000000000" w:firstRow="0" w:lastRow="0" w:firstColumn="0" w:lastColumn="0" w:oddVBand="0" w:evenVBand="0" w:oddHBand="0" w:evenHBand="0" w:firstRowFirstColumn="0" w:firstRowLastColumn="0" w:lastRowFirstColumn="0" w:lastRowLastColumn="0"/>
+            </w:pPr>
+            <w:r>
+              <w:t>No</w:t>
+            </w:r>
+          </w:p>
+        </w:tc>
+        <w:tc>
+          <w:tcPr>
+            <w:tcW w:w="2551" w:type="dxa"/>
+          </w:tcPr>
+          <w:p>
+            <w:pPr>
+              <w:cnfStyle w:val="000000000000" w:firstRow="0" w:lastRow="0" w:firstColumn="0" w:lastColumn="0" w:oddVBand="0" w:evenVBand="0" w:oddHBand="0" w:evenHBand="0" w:firstRowFirstColumn="0" w:firstRowLastColumn="0" w:lastRowFirstColumn="0" w:lastRowLastColumn="0"/>
+            </w:pPr>
           </w:p>
         </w:tc>
       </w:tr>
@@ -13516,7 +13973,7 @@
 </file>
 
 <file path=customXml/itemProps1.xml><?xml version="1.0" encoding="utf-8"?>
-<ds:datastoreItem xmlns:ds="http://schemas.openxmlformats.org/officeDocument/2006/customXml" ds:itemID="{FED0B1BC-3C14-42B7-8F1B-23E7164FB757}">
+<ds:datastoreItem xmlns:ds="http://schemas.openxmlformats.org/officeDocument/2006/customXml" ds:itemID="{78CE8D34-3965-4154-AE21-4EA653A83744}">
   <ds:schemaRefs>
     <ds:schemaRef ds:uri="http://schemas.openxmlformats.org/officeDocument/2006/bibliography"/>
   </ds:schemaRefs>

</xml_diff>

<commit_message>
Amended change ID CHGE306 to CHGE308 in CompanyEmailSystem - RE: Project Selection
</commit_message>
<xml_diff>
--- a/CompanyEmailSystemRam.docx
+++ b/CompanyEmailSystemRam.docx
@@ -6186,7 +6186,7 @@
               <w:rPr>
                 <w:bCs/>
               </w:rPr>
-              <w:t>6</w:t>
+              <w:t>8</w:t>
             </w:r>
             <w:r>
               <w:rPr>
@@ -6198,7 +6198,7 @@
               <w:rPr>
                 <w:bCs/>
               </w:rPr>
-              <w:t>6</w:t>
+              <w:t>8</w:t>
             </w:r>
             <w:r>
               <w:rPr>
@@ -6415,8 +6415,6 @@
               </w:rPr>
               <w:t xml:space="preserve"> from selected project</w:t>
             </w:r>
-            <w:bookmarkStart w:id="0" w:name="_GoBack"/>
-            <w:bookmarkEnd w:id="0"/>
             <w:r>
               <w:rPr>
                 <w:bCs/>
@@ -7338,7 +7336,7 @@
               <w:t>CHGE30</w:t>
             </w:r>
             <w:r>
-              <w:t>6</w:t>
+              <w:t>8</w:t>
             </w:r>
           </w:p>
         </w:tc>
@@ -7357,7 +7355,7 @@
               <w:t>BUG00</w:t>
             </w:r>
             <w:r>
-              <w:t>6</w:t>
+              <w:t>8</w:t>
             </w:r>
           </w:p>
         </w:tc>
@@ -7375,17 +7373,12 @@
               <w:t>Change:</w:t>
             </w:r>
             <w:r>
-              <w:t xml:space="preserve">                     </w:t>
-            </w:r>
-            <w:proofErr w:type="gramStart"/>
-            <w:r>
-              <w:t xml:space="preserve">   </w:t>
+              <w:br/>
             </w:r>
             <w:r>
               <w:t>“</w:t>
             </w:r>
             <w:proofErr w:type="spellStart"/>
-            <w:proofErr w:type="gramEnd"/>
             <w:r>
               <w:t>currentProjShowing</w:t>
             </w:r>
@@ -7411,7 +7404,6 @@
               <w:t>”</w:t>
             </w:r>
           </w:p>
-          <w:p/>
           <w:p>
             <w:r>
               <w:t>To:</w:t>
@@ -7980,7 +7972,7 @@
               <w:t>BUG00</w:t>
             </w:r>
             <w:r>
-              <w:t>7</w:t>
+              <w:t>8</w:t>
             </w:r>
           </w:p>
         </w:tc>
@@ -8040,7 +8032,10 @@
               <w:cnfStyle w:val="000000000000" w:firstRow="0" w:lastRow="0" w:firstColumn="0" w:lastColumn="0" w:oddVBand="0" w:evenVBand="0" w:oddHBand="0" w:evenHBand="0" w:firstRowFirstColumn="0" w:firstRowLastColumn="0" w:lastRowFirstColumn="0" w:lastRowLastColumn="0"/>
             </w:pPr>
             <w:r>
-              <w:t>CHGE307</w:t>
+              <w:t>CHGE30</w:t>
+            </w:r>
+            <w:r>
+              <w:t>8</w:t>
             </w:r>
           </w:p>
         </w:tc>
@@ -8066,18 +8061,15 @@
             <w:r>
               <w:t>Change:</w:t>
             </w:r>
-            <w:r>
-              <w:t xml:space="preserve">                     </w:t>
-            </w:r>
-            <w:proofErr w:type="gramStart"/>
-            <w:r>
-              <w:t xml:space="preserve">   </w:t>
+            <w:bookmarkStart w:id="0" w:name="_GoBack"/>
+            <w:bookmarkEnd w:id="0"/>
+            <w:r>
+              <w:t xml:space="preserve"> </w:t>
             </w:r>
             <w:r>
               <w:t>“</w:t>
             </w:r>
             <w:proofErr w:type="spellStart"/>
-            <w:proofErr w:type="gramEnd"/>
             <w:r>
               <w:t>currentProjShowing</w:t>
             </w:r>
@@ -8107,26 +8099,16 @@
             <w:pPr>
               <w:cnfStyle w:val="000000000000" w:firstRow="0" w:lastRow="0" w:firstColumn="0" w:lastColumn="0" w:oddVBand="0" w:evenVBand="0" w:oddHBand="0" w:evenHBand="0" w:firstRowFirstColumn="0" w:firstRowLastColumn="0" w:lastRowFirstColumn="0" w:lastRowLastColumn="0"/>
             </w:pPr>
-          </w:p>
-          <w:p>
-            <w:pPr>
-              <w:cnfStyle w:val="000000000000" w:firstRow="0" w:lastRow="0" w:firstColumn="0" w:lastColumn="0" w:oddVBand="0" w:evenVBand="0" w:oddHBand="0" w:evenHBand="0" w:firstRowFirstColumn="0" w:firstRowLastColumn="0" w:lastRowFirstColumn="0" w:lastRowLastColumn="0"/>
-            </w:pPr>
             <w:r>
               <w:t>To:</w:t>
             </w:r>
             <w:r>
-              <w:t xml:space="preserve">                </w:t>
-            </w:r>
-            <w:proofErr w:type="gramStart"/>
-            <w:r>
-              <w:t xml:space="preserve">   </w:t>
+              <w:t xml:space="preserve"> </w:t>
             </w:r>
             <w:r>
               <w:t>“</w:t>
             </w:r>
             <w:proofErr w:type="spellStart"/>
-            <w:proofErr w:type="gramEnd"/>
             <w:r>
               <w:t>currentProjShowing</w:t>
             </w:r>
@@ -13973,7 +13955,7 @@
 </file>
 
 <file path=customXml/itemProps1.xml><?xml version="1.0" encoding="utf-8"?>
-<ds:datastoreItem xmlns:ds="http://schemas.openxmlformats.org/officeDocument/2006/customXml" ds:itemID="{78CE8D34-3965-4154-AE21-4EA653A83744}">
+<ds:datastoreItem xmlns:ds="http://schemas.openxmlformats.org/officeDocument/2006/customXml" ds:itemID="{90F2F8A0-BF3A-4B99-AAD7-C2B726252799}">
   <ds:schemaRefs>
     <ds:schemaRef ds:uri="http://schemas.openxmlformats.org/officeDocument/2006/bibliography"/>
   </ds:schemaRefs>

</xml_diff>

<commit_message>
Added CHGE309/BUG009 to CompanyEmailSystem + Updated Document
</commit_message>
<xml_diff>
--- a/CompanyEmailSystemRam.docx
+++ b/CompanyEmailSystemRam.docx
@@ -5797,6 +5797,27 @@
               <w:t xml:space="preserve">Projects menu displayed for inputs of “-7”, “7”, “99”. </w:t>
             </w:r>
           </w:p>
+          <w:p>
+            <w:pPr>
+              <w:rPr>
+                <w:bCs/>
+              </w:rPr>
+            </w:pPr>
+          </w:p>
+          <w:p>
+            <w:pPr>
+              <w:rPr>
+                <w:bCs/>
+              </w:rPr>
+            </w:pPr>
+            <w:r>
+              <w:rPr>
+                <w:bCs/>
+                <w:highlight w:val="green"/>
+              </w:rPr>
+              <w:t>Passes for all inputs post bug fix.</w:t>
+            </w:r>
+          </w:p>
         </w:tc>
         <w:tc>
           <w:tcPr>
@@ -5851,6 +5872,20 @@
               <w:t>FAIL</w:t>
             </w:r>
           </w:p>
+          <w:p>
+            <w:pPr>
+              <w:rPr>
+                <w:bCs/>
+              </w:rPr>
+            </w:pPr>
+            <w:r>
+              <w:rPr>
+                <w:bCs/>
+                <w:highlight w:val="green"/>
+              </w:rPr>
+              <w:t>PASS</w:t>
+            </w:r>
+          </w:p>
         </w:tc>
         <w:tc>
           <w:tcPr>
@@ -5869,6 +5904,20 @@
               <w:t>03/05/2018</w:t>
             </w:r>
           </w:p>
+          <w:p>
+            <w:pPr>
+              <w:rPr>
+                <w:bCs/>
+              </w:rPr>
+            </w:pPr>
+            <w:r>
+              <w:rPr>
+                <w:bCs/>
+                <w:highlight w:val="green"/>
+              </w:rPr>
+              <w:t>03/05/2018</w:t>
+            </w:r>
+          </w:p>
         </w:tc>
         <w:tc>
           <w:tcPr>
@@ -5880,6 +5929,34 @@
                 <w:bCs/>
               </w:rPr>
             </w:pPr>
+            <w:r>
+              <w:rPr>
+                <w:bCs/>
+              </w:rPr>
+              <w:t>Post bug fix:</w:t>
+            </w:r>
+          </w:p>
+          <w:p>
+            <w:pPr>
+              <w:rPr>
+                <w:bCs/>
+              </w:rPr>
+            </w:pPr>
+            <w:bookmarkStart w:id="0" w:name="_GoBack"/>
+            <w:bookmarkEnd w:id="0"/>
+            <w:r>
+              <w:rPr>
+                <w:bCs/>
+                <w:highlight w:val="green"/>
+              </w:rPr>
+              <w:t>User is no longer able to access project values outside of bounds.</w:t>
+            </w:r>
+            <w:r>
+              <w:rPr>
+                <w:bCs/>
+              </w:rPr>
+              <w:t xml:space="preserve"> </w:t>
+            </w:r>
           </w:p>
         </w:tc>
       </w:tr>
@@ -7459,6 +7536,109 @@
             <w:proofErr w:type="spellEnd"/>
             <w:r>
               <w:t>)</w:t>
+            </w:r>
+          </w:p>
+        </w:tc>
+        <w:tc>
+          <w:tcPr>
+            <w:tcW w:w="1559" w:type="dxa"/>
+          </w:tcPr>
+          <w:p>
+            <w:r>
+              <w:t>03/05/2018</w:t>
+            </w:r>
+          </w:p>
+        </w:tc>
+        <w:tc>
+          <w:tcPr>
+            <w:tcW w:w="1417" w:type="dxa"/>
+          </w:tcPr>
+          <w:p>
+            <w:r>
+              <w:t>03/05/2018</w:t>
+            </w:r>
+          </w:p>
+        </w:tc>
+        <w:tc>
+          <w:tcPr>
+            <w:tcW w:w="1841" w:type="dxa"/>
+          </w:tcPr>
+          <w:p>
+            <w:r>
+              <w:t>Ram Raja</w:t>
+            </w:r>
+          </w:p>
+        </w:tc>
+        <w:tc>
+          <w:tcPr>
+            <w:tcW w:w="2174" w:type="dxa"/>
+          </w:tcPr>
+          <w:p/>
+        </w:tc>
+        <w:tc>
+          <w:tcPr>
+            <w:tcW w:w="3911" w:type="dxa"/>
+          </w:tcPr>
+          <w:p/>
+        </w:tc>
+      </w:tr>
+      <w:tr>
+        <w:tc>
+          <w:tcPr>
+            <w:tcW w:w="1105" w:type="dxa"/>
+          </w:tcPr>
+          <w:p>
+            <w:r>
+              <w:t>CHGE309</w:t>
+            </w:r>
+          </w:p>
+        </w:tc>
+        <w:tc>
+          <w:tcPr>
+            <w:tcW w:w="1260" w:type="dxa"/>
+          </w:tcPr>
+          <w:p/>
+        </w:tc>
+        <w:tc>
+          <w:tcPr>
+            <w:tcW w:w="979" w:type="dxa"/>
+          </w:tcPr>
+          <w:p>
+            <w:r>
+              <w:t>BUG009</w:t>
+            </w:r>
+          </w:p>
+        </w:tc>
+        <w:tc>
+          <w:tcPr>
+            <w:tcW w:w="4579" w:type="dxa"/>
+          </w:tcPr>
+          <w:p>
+            <w:r>
+              <w:t xml:space="preserve">Add bounds when selecting a project. The value input must be greater than 0 and less than/equal to the number of existing projects in the </w:t>
+            </w:r>
+            <w:proofErr w:type="spellStart"/>
+            <w:r>
+              <w:t>ArrayList</w:t>
+            </w:r>
+            <w:proofErr w:type="spellEnd"/>
+            <w:r>
+              <w:t xml:space="preserve">. </w:t>
+            </w:r>
+          </w:p>
+        </w:tc>
+        <w:tc>
+          <w:tcPr>
+            <w:tcW w:w="1724" w:type="dxa"/>
+          </w:tcPr>
+          <w:p>
+            <w:proofErr w:type="spellStart"/>
+            <w:r>
+              <w:t>CompanyEmailSystem</w:t>
+            </w:r>
+            <w:proofErr w:type="spellEnd"/>
+            <w:r>
+              <w:t xml:space="preserve"> (Main Method)</w:t>
             </w:r>
           </w:p>
         </w:tc>
@@ -7555,7 +7735,6 @@
           </w:tcPr>
           <w:p>
             <w:r>
-              <w:lastRenderedPageBreak/>
               <w:t>Problem ID</w:t>
             </w:r>
           </w:p>
@@ -8006,7 +8185,7 @@
               <w:cnfStyle w:val="000000000000" w:firstRow="0" w:lastRow="0" w:firstColumn="0" w:lastColumn="0" w:oddVBand="0" w:evenVBand="0" w:oddHBand="0" w:evenHBand="0" w:firstRowFirstColumn="0" w:firstRowLastColumn="0" w:lastRowFirstColumn="0" w:lastRowLastColumn="0"/>
             </w:pPr>
             <w:r>
-              <w:t>65</w:t>
+              <w:t>72</w:t>
             </w:r>
           </w:p>
         </w:tc>
@@ -8061,8 +8240,6 @@
             <w:r>
               <w:t>Change:</w:t>
             </w:r>
-            <w:bookmarkStart w:id="0" w:name="_GoBack"/>
-            <w:bookmarkEnd w:id="0"/>
             <w:r>
               <w:t xml:space="preserve"> </w:t>
             </w:r>
@@ -8139,6 +8316,300 @@
             </w:pPr>
             <w:r>
               <w:t>High</w:t>
+            </w:r>
+          </w:p>
+        </w:tc>
+        <w:tc>
+          <w:tcPr>
+            <w:tcW w:w="1417" w:type="dxa"/>
+          </w:tcPr>
+          <w:p>
+            <w:pPr>
+              <w:cnfStyle w:val="000000000000" w:firstRow="0" w:lastRow="0" w:firstColumn="0" w:lastColumn="0" w:oddVBand="0" w:evenVBand="0" w:oddHBand="0" w:evenHBand="0" w:firstRowFirstColumn="0" w:firstRowLastColumn="0" w:lastRowFirstColumn="0" w:lastRowLastColumn="0"/>
+            </w:pPr>
+            <w:r>
+              <w:t>03/05/2018</w:t>
+            </w:r>
+          </w:p>
+        </w:tc>
+        <w:tc>
+          <w:tcPr>
+            <w:tcW w:w="709" w:type="dxa"/>
+          </w:tcPr>
+          <w:p>
+            <w:pPr>
+              <w:cnfStyle w:val="000000000000" w:firstRow="0" w:lastRow="0" w:firstColumn="0" w:lastColumn="0" w:oddVBand="0" w:evenVBand="0" w:oddHBand="0" w:evenHBand="0" w:firstRowFirstColumn="0" w:firstRowLastColumn="0" w:lastRowFirstColumn="0" w:lastRowLastColumn="0"/>
+            </w:pPr>
+            <w:r>
+              <w:t>Yes</w:t>
+            </w:r>
+          </w:p>
+        </w:tc>
+        <w:tc>
+          <w:tcPr>
+            <w:tcW w:w="1417" w:type="dxa"/>
+          </w:tcPr>
+          <w:p>
+            <w:pPr>
+              <w:cnfStyle w:val="000000000000" w:firstRow="0" w:lastRow="0" w:firstColumn="0" w:lastColumn="0" w:oddVBand="0" w:evenVBand="0" w:oddHBand="0" w:evenHBand="0" w:firstRowFirstColumn="0" w:firstRowLastColumn="0" w:lastRowFirstColumn="0" w:lastRowLastColumn="0"/>
+            </w:pPr>
+            <w:r>
+              <w:t>03/05/2018</w:t>
+            </w:r>
+          </w:p>
+        </w:tc>
+        <w:tc>
+          <w:tcPr>
+            <w:tcW w:w="1560" w:type="dxa"/>
+          </w:tcPr>
+          <w:p>
+            <w:pPr>
+              <w:cnfStyle w:val="000000000000" w:firstRow="0" w:lastRow="0" w:firstColumn="0" w:lastColumn="0" w:oddVBand="0" w:evenVBand="0" w:oddHBand="0" w:evenHBand="0" w:firstRowFirstColumn="0" w:firstRowLastColumn="0" w:lastRowFirstColumn="0" w:lastRowLastColumn="0"/>
+            </w:pPr>
+            <w:r>
+              <w:t>Ram Raja</w:t>
+            </w:r>
+          </w:p>
+        </w:tc>
+        <w:tc>
+          <w:tcPr>
+            <w:tcW w:w="992" w:type="dxa"/>
+          </w:tcPr>
+          <w:p>
+            <w:pPr>
+              <w:cnfStyle w:val="000000000000" w:firstRow="0" w:lastRow="0" w:firstColumn="0" w:lastColumn="0" w:oddVBand="0" w:evenVBand="0" w:oddHBand="0" w:evenHBand="0" w:firstRowFirstColumn="0" w:firstRowLastColumn="0" w:lastRowFirstColumn="0" w:lastRowLastColumn="0"/>
+            </w:pPr>
+            <w:r>
+              <w:t>Ram Raja</w:t>
+            </w:r>
+          </w:p>
+        </w:tc>
+        <w:tc>
+          <w:tcPr>
+            <w:tcW w:w="1701" w:type="dxa"/>
+          </w:tcPr>
+          <w:p>
+            <w:pPr>
+              <w:cnfStyle w:val="000000000000" w:firstRow="0" w:lastRow="0" w:firstColumn="0" w:lastColumn="0" w:oddVBand="0" w:evenVBand="0" w:oddHBand="0" w:evenHBand="0" w:firstRowFirstColumn="0" w:firstRowLastColumn="0" w:lastRowFirstColumn="0" w:lastRowLastColumn="0"/>
+            </w:pPr>
+            <w:r>
+              <w:t>No</w:t>
+            </w:r>
+          </w:p>
+        </w:tc>
+        <w:tc>
+          <w:tcPr>
+            <w:tcW w:w="2551" w:type="dxa"/>
+          </w:tcPr>
+          <w:p>
+            <w:pPr>
+              <w:cnfStyle w:val="000000000000" w:firstRow="0" w:lastRow="0" w:firstColumn="0" w:lastColumn="0" w:oddVBand="0" w:evenVBand="0" w:oddHBand="0" w:evenHBand="0" w:firstRowFirstColumn="0" w:firstRowLastColumn="0" w:lastRowFirstColumn="0" w:lastRowLastColumn="0"/>
+            </w:pPr>
+          </w:p>
+        </w:tc>
+      </w:tr>
+      <w:tr>
+        <w:tc>
+          <w:tcPr>
+            <w:cnfStyle w:val="001000000000" w:firstRow="0" w:lastRow="0" w:firstColumn="1" w:lastColumn="0" w:oddVBand="0" w:evenVBand="0" w:oddHBand="0" w:evenHBand="0" w:firstRowFirstColumn="0" w:firstRowLastColumn="0" w:lastRowFirstColumn="0" w:lastRowLastColumn="0"/>
+            <w:tcW w:w="704" w:type="dxa"/>
+          </w:tcPr>
+          <w:p>
+            <w:r>
+              <w:t>BUG 009</w:t>
+            </w:r>
+          </w:p>
+        </w:tc>
+        <w:tc>
+          <w:tcPr>
+            <w:tcW w:w="3686" w:type="dxa"/>
+          </w:tcPr>
+          <w:p>
+            <w:pPr>
+              <w:cnfStyle w:val="000000000000" w:firstRow="0" w:lastRow="0" w:firstColumn="0" w:lastColumn="0" w:oddVBand="0" w:evenVBand="0" w:oddHBand="0" w:evenHBand="0" w:firstRowFirstColumn="0" w:firstRowLastColumn="0" w:lastRowFirstColumn="0" w:lastRowLastColumn="0"/>
+            </w:pPr>
+            <w:r>
+              <w:t xml:space="preserve">User is shown project menu when </w:t>
+            </w:r>
+            <w:r>
+              <w:t>inputting</w:t>
+            </w:r>
+            <w:r>
+              <w:t xml:space="preserve"> non-existent project</w:t>
+            </w:r>
+            <w:r>
+              <w:t xml:space="preserve"> values</w:t>
+            </w:r>
+            <w:r>
+              <w:t xml:space="preserve">. </w:t>
+            </w:r>
+          </w:p>
+        </w:tc>
+        <w:tc>
+          <w:tcPr>
+            <w:tcW w:w="992" w:type="dxa"/>
+          </w:tcPr>
+          <w:p>
+            <w:pPr>
+              <w:cnfStyle w:val="000000000000" w:firstRow="0" w:lastRow="0" w:firstColumn="0" w:lastColumn="0" w:oddVBand="0" w:evenVBand="0" w:oddHBand="0" w:evenHBand="0" w:firstRowFirstColumn="0" w:firstRowLastColumn="0" w:lastRowFirstColumn="0" w:lastRowLastColumn="0"/>
+            </w:pPr>
+            <w:r>
+              <w:t>71</w:t>
+            </w:r>
+          </w:p>
+        </w:tc>
+        <w:tc>
+          <w:tcPr>
+            <w:tcW w:w="1134" w:type="dxa"/>
+          </w:tcPr>
+          <w:p>
+            <w:pPr>
+              <w:cnfStyle w:val="000000000000" w:firstRow="0" w:lastRow="0" w:firstColumn="0" w:lastColumn="0" w:oddVBand="0" w:evenVBand="0" w:oddHBand="0" w:evenHBand="0" w:firstRowFirstColumn="0" w:firstRowLastColumn="0" w:lastRowFirstColumn="0" w:lastRowLastColumn="0"/>
+            </w:pPr>
+            <w:r>
+              <w:t>317</w:t>
+            </w:r>
+          </w:p>
+        </w:tc>
+        <w:tc>
+          <w:tcPr>
+            <w:tcW w:w="1134" w:type="dxa"/>
+          </w:tcPr>
+          <w:p>
+            <w:pPr>
+              <w:cnfStyle w:val="000000000000" w:firstRow="0" w:lastRow="0" w:firstColumn="0" w:lastColumn="0" w:oddVBand="0" w:evenVBand="0" w:oddHBand="0" w:evenHBand="0" w:firstRowFirstColumn="0" w:firstRowLastColumn="0" w:lastRowFirstColumn="0" w:lastRowLastColumn="0"/>
+            </w:pPr>
+            <w:r>
+              <w:t>CHGE309</w:t>
+            </w:r>
+          </w:p>
+        </w:tc>
+        <w:tc>
+          <w:tcPr>
+            <w:tcW w:w="2410" w:type="dxa"/>
+          </w:tcPr>
+          <w:p>
+            <w:pPr>
+              <w:cnfStyle w:val="000000000000" w:firstRow="0" w:lastRow="0" w:firstColumn="0" w:lastColumn="0" w:oddVBand="0" w:evenVBand="0" w:oddHBand="0" w:evenHBand="0" w:firstRowFirstColumn="0" w:firstRowLastColumn="0" w:lastRowFirstColumn="0" w:lastRowLastColumn="0"/>
+            </w:pPr>
+            <w:r>
+              <w:t xml:space="preserve">Add bounds to project selection. User should only be able to select a project with a value </w:t>
+            </w:r>
+            <w:r>
+              <w:lastRenderedPageBreak/>
+              <w:t xml:space="preserve">greater than 0 in the </w:t>
+            </w:r>
+            <w:proofErr w:type="spellStart"/>
+            <w:r>
+              <w:t>ArrayList</w:t>
+            </w:r>
+            <w:proofErr w:type="spellEnd"/>
+            <w:r>
+              <w:t xml:space="preserve">, and a value less than or equal to the size of the </w:t>
+            </w:r>
+            <w:proofErr w:type="spellStart"/>
+            <w:r>
+              <w:t>ArrayList</w:t>
+            </w:r>
+            <w:proofErr w:type="spellEnd"/>
+            <w:r>
+              <w:t>.</w:t>
+            </w:r>
+          </w:p>
+          <w:p>
+            <w:pPr>
+              <w:cnfStyle w:val="000000000000" w:firstRow="0" w:lastRow="0" w:firstColumn="0" w:lastColumn="0" w:oddVBand="0" w:evenVBand="0" w:oddHBand="0" w:evenHBand="0" w:firstRowFirstColumn="0" w:firstRowLastColumn="0" w:lastRowFirstColumn="0" w:lastRowLastColumn="0"/>
+            </w:pPr>
+            <w:r>
+              <w:t>Change:</w:t>
+            </w:r>
+            <w:r>
+              <w:br/>
+              <w:t>“</w:t>
+            </w:r>
+            <w:r>
+              <w:t>else if (</w:t>
+            </w:r>
+            <w:proofErr w:type="spellStart"/>
+            <w:r>
+              <w:t>Integer.parseInt</w:t>
+            </w:r>
+            <w:proofErr w:type="spellEnd"/>
+            <w:r>
+              <w:t>(s</w:t>
+            </w:r>
+            <w:proofErr w:type="gramStart"/>
+            <w:r>
+              <w:t>) !</w:t>
+            </w:r>
+            <w:proofErr w:type="gramEnd"/>
+            <w:r>
+              <w:t>= -1 )</w:t>
+            </w:r>
+            <w:r>
+              <w:t>;”</w:t>
+            </w:r>
+          </w:p>
+          <w:p>
+            <w:pPr>
+              <w:cnfStyle w:val="000000000000" w:firstRow="0" w:lastRow="0" w:firstColumn="0" w:lastColumn="0" w:oddVBand="0" w:evenVBand="0" w:oddHBand="0" w:evenHBand="0" w:firstRowFirstColumn="0" w:firstRowLastColumn="0" w:lastRowFirstColumn="0" w:lastRowLastColumn="0"/>
+            </w:pPr>
+            <w:r>
+              <w:t>To:</w:t>
+            </w:r>
+            <w:r>
+              <w:br/>
+              <w:t>“</w:t>
+            </w:r>
+            <w:r>
+              <w:t>else if (</w:t>
+            </w:r>
+            <w:proofErr w:type="spellStart"/>
+            <w:r>
+              <w:t>Integer.parseInt</w:t>
+            </w:r>
+            <w:proofErr w:type="spellEnd"/>
+            <w:r>
+              <w:t xml:space="preserve">(s) &gt; 0 &amp;&amp; </w:t>
+            </w:r>
+            <w:proofErr w:type="spellStart"/>
+            <w:r>
+              <w:t>Integer.parseInt</w:t>
+            </w:r>
+            <w:proofErr w:type="spellEnd"/>
+            <w:r>
+              <w:t>(s) &lt;</w:t>
+            </w:r>
+            <w:r>
+              <w:t>=</w:t>
+            </w:r>
+            <w:r>
+              <w:t xml:space="preserve"> </w:t>
+            </w:r>
+            <w:proofErr w:type="spellStart"/>
+            <w:r>
+              <w:t>AllProjects.size</w:t>
+            </w:r>
+            <w:proofErr w:type="spellEnd"/>
+            <w:r>
+              <w:t>())</w:t>
+            </w:r>
+            <w:r>
+              <w:t>;”</w:t>
+            </w:r>
+          </w:p>
+        </w:tc>
+        <w:tc>
+          <w:tcPr>
+            <w:tcW w:w="1134" w:type="dxa"/>
+          </w:tcPr>
+          <w:p>
+            <w:pPr>
+              <w:cnfStyle w:val="000000000000" w:firstRow="0" w:lastRow="0" w:firstColumn="0" w:lastColumn="0" w:oddVBand="0" w:evenVBand="0" w:oddHBand="0" w:evenHBand="0" w:firstRowFirstColumn="0" w:firstRowLastColumn="0" w:lastRowFirstColumn="0" w:lastRowLastColumn="0"/>
+            </w:pPr>
+            <w:r>
+              <w:lastRenderedPageBreak/>
+              <w:t>Med</w:t>
             </w:r>
           </w:p>
         </w:tc>
@@ -13955,7 +14426,7 @@
 </file>
 
 <file path=customXml/itemProps1.xml><?xml version="1.0" encoding="utf-8"?>
-<ds:datastoreItem xmlns:ds="http://schemas.openxmlformats.org/officeDocument/2006/customXml" ds:itemID="{90F2F8A0-BF3A-4B99-AAD7-C2B726252799}">
+<ds:datastoreItem xmlns:ds="http://schemas.openxmlformats.org/officeDocument/2006/customXml" ds:itemID="{BC5696E4-085D-4D8A-8AB3-9C80FD2CDE89}">
   <ds:schemaRefs>
     <ds:schemaRef ds:uri="http://schemas.openxmlformats.org/officeDocument/2006/bibliography"/>
   </ds:schemaRefs>

</xml_diff>